<commit_message>
Add and replace many documents
</commit_message>
<xml_diff>
--- a/files/services/programs.docx
+++ b/files/services/programs.docx
@@ -4,42 +4,38 @@
   <w:body>
     <w:p>
       <w:pPr>
-        <w:spacing w:after="0"/>
-        <w:jc w:val="center"/>
-        <w:rPr>
-          <w:rFonts w:ascii="Times New Roman" w:hAnsi="Times New Roman" w:cs="Times New Roman"/>
-          <w:b/>
-          <w:sz w:val="28"/>
-          <w:szCs w:val="28"/>
-        </w:rPr>
-      </w:pPr>
-      <w:r>
-        <w:rPr>
-          <w:rFonts w:ascii="Times New Roman" w:hAnsi="Times New Roman" w:cs="Times New Roman"/>
-          <w:b/>
-          <w:sz w:val="28"/>
-          <w:szCs w:val="28"/>
-        </w:rPr>
-        <w:t>ПРОГРАММЫ,</w:t>
-      </w:r>
-    </w:p>
-    <w:p>
-      <w:pPr>
-        <w:spacing w:after="0"/>
-        <w:jc w:val="center"/>
+        <w:ind w:firstLine="708"/>
+        <w:jc w:val="both"/>
         <w:rPr>
           <w:rFonts w:ascii="Times New Roman" w:hAnsi="Times New Roman" w:cs="Times New Roman"/>
           <w:sz w:val="28"/>
           <w:szCs w:val="28"/>
         </w:rPr>
       </w:pPr>
+      <w:proofErr w:type="gramStart"/>
       <w:r>
         <w:rPr>
           <w:rFonts w:ascii="Times New Roman" w:hAnsi="Times New Roman" w:cs="Times New Roman"/>
           <w:sz w:val="28"/>
           <w:szCs w:val="28"/>
         </w:rPr>
-        <w:t xml:space="preserve">используемые в </w:t>
+        <w:t>В</w:t>
+      </w:r>
+      <w:r>
+        <w:rPr>
+          <w:rFonts w:ascii="Times New Roman" w:hAnsi="Times New Roman" w:cs="Times New Roman"/>
+          <w:sz w:val="28"/>
+          <w:szCs w:val="28"/>
+        </w:rPr>
+        <w:t xml:space="preserve"> </w:t>
+      </w:r>
+      <w:r>
+        <w:rPr>
+          <w:rFonts w:ascii="Times New Roman" w:hAnsi="Times New Roman" w:cs="Times New Roman"/>
+          <w:sz w:val="28"/>
+          <w:szCs w:val="28"/>
+        </w:rPr>
+        <w:t>ГКУ ЦССВ «</w:t>
       </w:r>
       <w:proofErr w:type="spellStart"/>
       <w:r>
@@ -48,7 +44,69 @@
           <w:sz w:val="28"/>
           <w:szCs w:val="28"/>
         </w:rPr>
-        <w:t>коррекционн</w:t>
+        <w:t>Сколковский</w:t>
+      </w:r>
+      <w:proofErr w:type="spellEnd"/>
+      <w:r>
+        <w:rPr>
+          <w:rFonts w:ascii="Times New Roman" w:hAnsi="Times New Roman" w:cs="Times New Roman"/>
+          <w:sz w:val="28"/>
+          <w:szCs w:val="28"/>
+        </w:rPr>
+        <w:t>»</w:t>
+      </w:r>
+      <w:r>
+        <w:rPr>
+          <w:rFonts w:ascii="Times New Roman" w:hAnsi="Times New Roman" w:cs="Times New Roman"/>
+          <w:sz w:val="28"/>
+          <w:szCs w:val="28"/>
+        </w:rPr>
+        <w:t xml:space="preserve"> разработаны программы на основании Федерального закона от 29 декабря 2012 </w:t>
+      </w:r>
+      <w:proofErr w:type="spellStart"/>
+      <w:r>
+        <w:rPr>
+          <w:rFonts w:ascii="Times New Roman" w:hAnsi="Times New Roman" w:cs="Times New Roman"/>
+          <w:sz w:val="28"/>
+          <w:szCs w:val="28"/>
+        </w:rPr>
+        <w:t>г.№</w:t>
+      </w:r>
+      <w:proofErr w:type="spellEnd"/>
+      <w:r>
+        <w:rPr>
+          <w:rFonts w:ascii="Times New Roman" w:hAnsi="Times New Roman" w:cs="Times New Roman"/>
+          <w:sz w:val="28"/>
+          <w:szCs w:val="28"/>
+        </w:rPr>
+        <w:t xml:space="preserve"> 273- ФЗ «Об образовании в Российской Федерации», Приказа Министерства образования и науки Российской Федерации от 29 августа 2013г. № 1008 «Об утверждении </w:t>
+      </w:r>
+      <w:proofErr w:type="spellStart"/>
+      <w:r>
+        <w:rPr>
+          <w:rFonts w:ascii="Times New Roman" w:hAnsi="Times New Roman" w:cs="Times New Roman"/>
+          <w:sz w:val="28"/>
+          <w:szCs w:val="28"/>
+        </w:rPr>
+        <w:t>Порадка</w:t>
+      </w:r>
+      <w:proofErr w:type="spellEnd"/>
+      <w:r>
+        <w:rPr>
+          <w:rFonts w:ascii="Times New Roman" w:hAnsi="Times New Roman" w:cs="Times New Roman"/>
+          <w:sz w:val="28"/>
+          <w:szCs w:val="28"/>
+        </w:rPr>
+        <w:t xml:space="preserve"> организации и осуществления образовательной деятельности по дополнительным образовательным программам и Приказа Министерства образования и науки Российской Федерации от 30 августа 2013г. № 1014 «Об</w:t>
+      </w:r>
+      <w:proofErr w:type="gramEnd"/>
+      <w:r>
+        <w:rPr>
+          <w:rFonts w:ascii="Times New Roman" w:hAnsi="Times New Roman" w:cs="Times New Roman"/>
+          <w:sz w:val="28"/>
+          <w:szCs w:val="28"/>
+        </w:rPr>
+        <w:t xml:space="preserve"> </w:t>
       </w:r>
       <w:proofErr w:type="gramStart"/>
       <w:r>
@@ -57,16 +115,7 @@
           <w:sz w:val="28"/>
           <w:szCs w:val="28"/>
         </w:rPr>
-        <w:t>о</w:t>
-      </w:r>
-      <w:proofErr w:type="spellEnd"/>
-      <w:r>
-        <w:rPr>
-          <w:rFonts w:ascii="Times New Roman" w:hAnsi="Times New Roman" w:cs="Times New Roman"/>
-          <w:sz w:val="28"/>
-          <w:szCs w:val="28"/>
-        </w:rPr>
-        <w:t>-</w:t>
+        <w:t>утверждении</w:t>
       </w:r>
       <w:proofErr w:type="gramEnd"/>
       <w:r>
@@ -75,19 +124,19 @@
           <w:sz w:val="28"/>
           <w:szCs w:val="28"/>
         </w:rPr>
-        <w:t xml:space="preserve"> развивающей работе.</w:t>
+        <w:t xml:space="preserve"> Порядка организации и осуществления образовательной деятельности по основным образовательным программам дошкольного образования»:</w:t>
       </w:r>
     </w:p>
     <w:tbl>
       <w:tblPr>
-        <w:tblStyle w:val="a9"/>
-        <w:tblW w:w="10740" w:type="dxa"/>
+        <w:tblStyle w:val="a3"/>
+        <w:tblW w:w="9464" w:type="dxa"/>
         <w:tblLook w:val="04A0"/>
       </w:tblPr>
       <w:tblGrid>
         <w:gridCol w:w="566"/>
         <w:gridCol w:w="3117"/>
-        <w:gridCol w:w="7057"/>
+        <w:gridCol w:w="5781"/>
       </w:tblGrid>
       <w:tr>
         <w:tc>
@@ -142,7 +191,7 @@
         </w:tc>
         <w:tc>
           <w:tcPr>
-            <w:tcW w:w="7057" w:type="dxa"/>
+            <w:tcW w:w="5781" w:type="dxa"/>
           </w:tcPr>
           <w:p>
             <w:pPr>
@@ -221,7 +270,7 @@
         </w:tc>
         <w:tc>
           <w:tcPr>
-            <w:tcW w:w="7057" w:type="dxa"/>
+            <w:tcW w:w="5781" w:type="dxa"/>
           </w:tcPr>
           <w:p>
             <w:pPr>
@@ -440,7 +489,7 @@
         </w:tc>
         <w:tc>
           <w:tcPr>
-            <w:tcW w:w="7057" w:type="dxa"/>
+            <w:tcW w:w="5781" w:type="dxa"/>
           </w:tcPr>
           <w:p>
             <w:pPr>
@@ -535,23 +584,7 @@
                 <w:sz w:val="24"/>
                 <w:szCs w:val="24"/>
               </w:rPr>
-              <w:t>Диагностика нарушений раз</w:t>
-            </w:r>
-            <w:r>
-              <w:rPr>
-                <w:rFonts w:ascii="Times New Roman" w:hAnsi="Times New Roman" w:cs="Times New Roman"/>
-                <w:sz w:val="24"/>
-                <w:szCs w:val="24"/>
-              </w:rPr>
-              <w:t xml:space="preserve">вития ребенка </w:t>
-            </w:r>
-            <w:r>
-              <w:rPr>
-                <w:rFonts w:ascii="Times New Roman" w:hAnsi="Times New Roman" w:cs="Times New Roman"/>
-                <w:sz w:val="24"/>
-                <w:szCs w:val="24"/>
-              </w:rPr>
-              <w:t xml:space="preserve">на ранних этапах, создание комплексной помощи для возможной коррекции и </w:t>
+              <w:t xml:space="preserve">Диагностика нарушений развития ребенка на ранних этапах, создание комплексной помощи для возможной коррекции и </w:t>
             </w:r>
             <w:proofErr w:type="spellStart"/>
             <w:r>
@@ -569,15 +602,7 @@
                 <w:sz w:val="24"/>
                 <w:szCs w:val="24"/>
               </w:rPr>
-              <w:t xml:space="preserve"> развития</w:t>
-            </w:r>
-            <w:r>
-              <w:rPr>
-                <w:rFonts w:ascii="Times New Roman" w:hAnsi="Times New Roman" w:cs="Times New Roman"/>
-                <w:sz w:val="24"/>
-                <w:szCs w:val="24"/>
-              </w:rPr>
-              <w:t>, поиск и работа с компенсирующими функциями.</w:t>
+              <w:t xml:space="preserve"> развития, поиск и работа с компенсирующими функциями.</w:t>
             </w:r>
           </w:p>
           <w:p>
@@ -655,7 +680,7 @@
         </w:tc>
         <w:tc>
           <w:tcPr>
-            <w:tcW w:w="7057" w:type="dxa"/>
+            <w:tcW w:w="5781" w:type="dxa"/>
           </w:tcPr>
           <w:p>
             <w:pPr>
@@ -864,7 +889,7 @@
         </w:tc>
         <w:tc>
           <w:tcPr>
-            <w:tcW w:w="7057" w:type="dxa"/>
+            <w:tcW w:w="5781" w:type="dxa"/>
           </w:tcPr>
           <w:p>
             <w:pPr>
@@ -1090,7 +1115,7 @@
         </w:tc>
         <w:tc>
           <w:tcPr>
-            <w:tcW w:w="7057" w:type="dxa"/>
+            <w:tcW w:w="5781" w:type="dxa"/>
           </w:tcPr>
           <w:p>
             <w:pPr>
@@ -1317,6 +1342,7 @@
                 <w:sz w:val="28"/>
                 <w:szCs w:val="28"/>
               </w:rPr>
+              <w:lastRenderedPageBreak/>
               <w:t>6.</w:t>
             </w:r>
           </w:p>
@@ -1363,7 +1389,7 @@
         </w:tc>
         <w:tc>
           <w:tcPr>
-            <w:tcW w:w="7057" w:type="dxa"/>
+            <w:tcW w:w="5781" w:type="dxa"/>
           </w:tcPr>
           <w:p>
             <w:pPr>
@@ -1607,7 +1633,7 @@
         </w:tc>
         <w:tc>
           <w:tcPr>
-            <w:tcW w:w="7057" w:type="dxa"/>
+            <w:tcW w:w="5781" w:type="dxa"/>
           </w:tcPr>
           <w:p>
             <w:pPr>
@@ -1755,39 +1781,29 @@
                 <w:sz w:val="28"/>
                 <w:szCs w:val="28"/>
               </w:rPr>
-              <w:t xml:space="preserve">Программа развития коммуникативных </w:t>
-            </w:r>
-            <w:r>
-              <w:rPr>
-                <w:rFonts w:ascii="Times New Roman" w:hAnsi="Times New Roman" w:cs="Times New Roman"/>
-                <w:sz w:val="28"/>
-                <w:szCs w:val="28"/>
-              </w:rPr>
-              <w:lastRenderedPageBreak/>
-              <w:t>навыков у неречевых детей.</w:t>
-            </w:r>
-          </w:p>
-        </w:tc>
-        <w:tc>
-          <w:tcPr>
-            <w:tcW w:w="7057" w:type="dxa"/>
-          </w:tcPr>
-          <w:p>
-            <w:pPr>
-              <w:rPr>
-                <w:rFonts w:ascii="Times New Roman" w:hAnsi="Times New Roman" w:cs="Times New Roman"/>
-                <w:sz w:val="24"/>
-                <w:szCs w:val="24"/>
-              </w:rPr>
-            </w:pPr>
-            <w:r>
-              <w:rPr>
-                <w:rFonts w:ascii="Times New Roman" w:hAnsi="Times New Roman" w:cs="Times New Roman"/>
-                <w:b/>
-                <w:sz w:val="28"/>
-                <w:szCs w:val="28"/>
-              </w:rPr>
-              <w:lastRenderedPageBreak/>
+              <w:t>Программа развития коммуникативных навыков у неречевых детей.</w:t>
+            </w:r>
+          </w:p>
+        </w:tc>
+        <w:tc>
+          <w:tcPr>
+            <w:tcW w:w="5781" w:type="dxa"/>
+          </w:tcPr>
+          <w:p>
+            <w:pPr>
+              <w:rPr>
+                <w:rFonts w:ascii="Times New Roman" w:hAnsi="Times New Roman" w:cs="Times New Roman"/>
+                <w:sz w:val="24"/>
+                <w:szCs w:val="24"/>
+              </w:rPr>
+            </w:pPr>
+            <w:r>
+              <w:rPr>
+                <w:rFonts w:ascii="Times New Roman" w:hAnsi="Times New Roman" w:cs="Times New Roman"/>
+                <w:b/>
+                <w:sz w:val="28"/>
+                <w:szCs w:val="28"/>
+              </w:rPr>
               <w:t>Направление</w:t>
             </w:r>
             <w:r>
@@ -1840,24 +1856,7 @@
                 <w:sz w:val="24"/>
                 <w:szCs w:val="24"/>
               </w:rPr>
-              <w:t xml:space="preserve">Развитие навыков общения  с использованием </w:t>
-            </w:r>
-            <w:r>
-              <w:rPr>
-                <w:rFonts w:ascii="Times New Roman" w:hAnsi="Times New Roman" w:cs="Times New Roman"/>
-                <w:sz w:val="24"/>
-                <w:szCs w:val="24"/>
-              </w:rPr>
-              <w:lastRenderedPageBreak/>
-              <w:t>альтернативных средств коммуникации</w:t>
-            </w:r>
-            <w:r>
-              <w:rPr>
-                <w:rFonts w:ascii="Times New Roman" w:hAnsi="Times New Roman" w:cs="Times New Roman"/>
-                <w:sz w:val="24"/>
-                <w:szCs w:val="24"/>
-              </w:rPr>
-              <w:t>.</w:t>
+              <w:t>Развитие навыков общения  с использованием альтернативных средств коммуникации.</w:t>
             </w:r>
           </w:p>
           <w:p>
@@ -1883,39 +1882,7 @@
                 <w:sz w:val="28"/>
                 <w:szCs w:val="28"/>
               </w:rPr>
-              <w:t xml:space="preserve"> </w:t>
-            </w:r>
-            <w:r>
-              <w:rPr>
-                <w:rFonts w:ascii="Times New Roman" w:hAnsi="Times New Roman" w:cs="Times New Roman"/>
-                <w:sz w:val="28"/>
-                <w:szCs w:val="28"/>
-              </w:rPr>
-              <w:t>4</w:t>
-            </w:r>
-            <w:r>
-              <w:rPr>
-                <w:rFonts w:ascii="Times New Roman" w:hAnsi="Times New Roman" w:cs="Times New Roman"/>
-                <w:sz w:val="28"/>
-                <w:szCs w:val="28"/>
-              </w:rPr>
-              <w:t>-</w:t>
-            </w:r>
-            <w:r>
-              <w:rPr>
-                <w:rFonts w:ascii="Times New Roman" w:hAnsi="Times New Roman" w:cs="Times New Roman"/>
-                <w:sz w:val="28"/>
-                <w:szCs w:val="28"/>
-              </w:rPr>
-              <w:t>14</w:t>
-            </w:r>
-            <w:r>
-              <w:rPr>
-                <w:rFonts w:ascii="Times New Roman" w:hAnsi="Times New Roman" w:cs="Times New Roman"/>
-                <w:sz w:val="28"/>
-                <w:szCs w:val="28"/>
-              </w:rPr>
-              <w:t xml:space="preserve"> лет</w:t>
+              <w:t xml:space="preserve"> 4-14 лет</w:t>
             </w:r>
           </w:p>
         </w:tc>
@@ -1939,7 +1906,6 @@
                 <w:sz w:val="28"/>
                 <w:szCs w:val="28"/>
               </w:rPr>
-              <w:lastRenderedPageBreak/>
               <w:t>9.</w:t>
             </w:r>
           </w:p>
@@ -1968,7 +1934,7 @@
         </w:tc>
         <w:tc>
           <w:tcPr>
-            <w:tcW w:w="7057" w:type="dxa"/>
+            <w:tcW w:w="5781" w:type="dxa"/>
           </w:tcPr>
           <w:p>
             <w:pPr>
@@ -2119,21 +2085,13 @@
                 <w:sz w:val="28"/>
                 <w:szCs w:val="28"/>
               </w:rPr>
-              <w:t xml:space="preserve"> для детей с ОВЗ</w:t>
-            </w:r>
-            <w:r>
-              <w:rPr>
-                <w:rFonts w:ascii="Times New Roman" w:hAnsi="Times New Roman" w:cs="Times New Roman"/>
-                <w:sz w:val="28"/>
-                <w:szCs w:val="28"/>
-              </w:rPr>
-              <w:t>.</w:t>
-            </w:r>
-          </w:p>
-        </w:tc>
-        <w:tc>
-          <w:tcPr>
-            <w:tcW w:w="7057" w:type="dxa"/>
+              <w:t xml:space="preserve"> для детей с ОВЗ.</w:t>
+            </w:r>
+          </w:p>
+        </w:tc>
+        <w:tc>
+          <w:tcPr>
+            <w:tcW w:w="5781" w:type="dxa"/>
           </w:tcPr>
           <w:p>
             <w:pPr>
@@ -2308,7 +2266,7 @@
         </w:tc>
         <w:tc>
           <w:tcPr>
-            <w:tcW w:w="7057" w:type="dxa"/>
+            <w:tcW w:w="5781" w:type="dxa"/>
           </w:tcPr>
           <w:p>
             <w:pPr>
@@ -2405,23 +2363,7 @@
                 <w:sz w:val="24"/>
                 <w:szCs w:val="24"/>
               </w:rPr>
-              <w:t xml:space="preserve">Комплексная работа, состоящая из четырех областей жизнедеятельности человека «Я, мой предметный мир, люди моего окружения, социум», разрабатываемая </w:t>
-            </w:r>
-            <w:r>
-              <w:rPr>
-                <w:rFonts w:ascii="Times New Roman" w:hAnsi="Times New Roman" w:cs="Times New Roman"/>
-                <w:sz w:val="24"/>
-                <w:szCs w:val="24"/>
-              </w:rPr>
-              <w:t>группой</w:t>
-            </w:r>
-            <w:r>
-              <w:rPr>
-                <w:rFonts w:ascii="Times New Roman" w:hAnsi="Times New Roman" w:cs="Times New Roman"/>
-                <w:sz w:val="24"/>
-                <w:szCs w:val="24"/>
-              </w:rPr>
-              <w:t xml:space="preserve"> специалистов Центра </w:t>
+              <w:t xml:space="preserve">Комплексная работа, состоящая из четырех областей жизнедеятельности человека «Я, мой предметный мир, люди моего окружения, социум», разрабатываемая группой специалистов Центра </w:t>
             </w:r>
             <w:proofErr w:type="gramStart"/>
             <w:r>
@@ -2439,15 +2381,7 @@
                 <w:sz w:val="24"/>
                 <w:szCs w:val="24"/>
               </w:rPr>
-              <w:t>Психолог, логопед, дефектолог, музыкальный руководитель)</w:t>
-            </w:r>
-            <w:r>
-              <w:rPr>
-                <w:rFonts w:ascii="Times New Roman" w:hAnsi="Times New Roman" w:cs="Times New Roman"/>
-                <w:sz w:val="24"/>
-                <w:szCs w:val="24"/>
-              </w:rPr>
-              <w:t>. Помощь в адаптации ребенка в приемной семье.</w:t>
+              <w:t>Психолог, логопед, дефектолог, музыкальный руководитель). Помощь в адаптации ребенка в приемной семье.</w:t>
             </w:r>
           </w:p>
           <w:p>
@@ -2473,23 +2407,7 @@
                 <w:sz w:val="28"/>
                 <w:szCs w:val="28"/>
               </w:rPr>
-              <w:t xml:space="preserve"> 6-1</w:t>
-            </w:r>
-            <w:r>
-              <w:rPr>
-                <w:rFonts w:ascii="Times New Roman" w:hAnsi="Times New Roman" w:cs="Times New Roman"/>
-                <w:sz w:val="28"/>
-                <w:szCs w:val="28"/>
-              </w:rPr>
-              <w:t>8</w:t>
-            </w:r>
-            <w:r>
-              <w:rPr>
-                <w:rFonts w:ascii="Times New Roman" w:hAnsi="Times New Roman" w:cs="Times New Roman"/>
-                <w:sz w:val="28"/>
-                <w:szCs w:val="28"/>
-              </w:rPr>
-              <w:t xml:space="preserve"> лет</w:t>
+              <w:t xml:space="preserve"> 6-18 лет</w:t>
             </w:r>
           </w:p>
         </w:tc>
@@ -2544,6 +2462,7 @@
                 <w:sz w:val="28"/>
                 <w:szCs w:val="28"/>
               </w:rPr>
+              <w:lastRenderedPageBreak/>
               <w:t>общеразвивающая</w:t>
             </w:r>
             <w:proofErr w:type="spellEnd"/>
@@ -2559,23 +2478,24 @@
         </w:tc>
         <w:tc>
           <w:tcPr>
-            <w:tcW w:w="7057" w:type="dxa"/>
-          </w:tcPr>
-          <w:p>
-            <w:pPr>
-              <w:rPr>
-                <w:rFonts w:ascii="Times New Roman" w:hAnsi="Times New Roman" w:cs="Times New Roman"/>
-                <w:sz w:val="24"/>
-                <w:szCs w:val="24"/>
-              </w:rPr>
-            </w:pPr>
-            <w:r>
-              <w:rPr>
-                <w:rFonts w:ascii="Times New Roman" w:hAnsi="Times New Roman" w:cs="Times New Roman"/>
-                <w:b/>
-                <w:sz w:val="28"/>
-                <w:szCs w:val="28"/>
-              </w:rPr>
+            <w:tcW w:w="5781" w:type="dxa"/>
+          </w:tcPr>
+          <w:p>
+            <w:pPr>
+              <w:rPr>
+                <w:rFonts w:ascii="Times New Roman" w:hAnsi="Times New Roman" w:cs="Times New Roman"/>
+                <w:sz w:val="24"/>
+                <w:szCs w:val="24"/>
+              </w:rPr>
+            </w:pPr>
+            <w:r>
+              <w:rPr>
+                <w:rFonts w:ascii="Times New Roman" w:hAnsi="Times New Roman" w:cs="Times New Roman"/>
+                <w:b/>
+                <w:sz w:val="28"/>
+                <w:szCs w:val="28"/>
+              </w:rPr>
+              <w:lastRenderedPageBreak/>
               <w:t>Направление:</w:t>
             </w:r>
             <w:r>
@@ -2663,7 +2583,16 @@
                 <w:sz w:val="24"/>
                 <w:szCs w:val="24"/>
               </w:rPr>
-              <w:t>Обучение и воспитание детей по основным областям образовательной деятельности, согласно ФГОС.</w:t>
+              <w:t xml:space="preserve">Обучение и воспитание детей по основным </w:t>
+            </w:r>
+            <w:r>
+              <w:rPr>
+                <w:rFonts w:ascii="Times New Roman" w:hAnsi="Times New Roman" w:cs="Times New Roman"/>
+                <w:sz w:val="24"/>
+                <w:szCs w:val="24"/>
+              </w:rPr>
+              <w:lastRenderedPageBreak/>
+              <w:t>областям образовательной деятельности, согласно ФГОС.</w:t>
             </w:r>
             <w:r>
               <w:rPr>
@@ -2739,6 +2668,7 @@
                 <w:sz w:val="28"/>
                 <w:szCs w:val="28"/>
               </w:rPr>
+              <w:lastRenderedPageBreak/>
               <w:t>13.</w:t>
             </w:r>
           </w:p>
@@ -2767,7 +2697,7 @@
         </w:tc>
         <w:tc>
           <w:tcPr>
-            <w:tcW w:w="7057" w:type="dxa"/>
+            <w:tcW w:w="5781" w:type="dxa"/>
           </w:tcPr>
           <w:p>
             <w:pPr>
@@ -2843,15 +2773,7 @@
                 <w:sz w:val="24"/>
                 <w:szCs w:val="24"/>
               </w:rPr>
-              <w:t>П</w:t>
-            </w:r>
-            <w:r>
-              <w:rPr>
-                <w:rFonts w:ascii="Times New Roman" w:hAnsi="Times New Roman" w:cs="Times New Roman"/>
-                <w:sz w:val="24"/>
-                <w:szCs w:val="24"/>
-              </w:rPr>
-              <w:t>омощь в прохождение сложных жизненных периодов адаптации ребенка к новым условиям: перемена места пребывания, обучение в школе, приход в новую семью, посещение детских оздоровительных лагерей, перевод в ПНИ.</w:t>
+              <w:t>Помощь в прохождение сложных жизненных периодов адаптации ребенка к новым условиям: перемена места пребывания, обучение в школе, приход в новую семью, посещение детских оздоровительных лагерей, перевод в ПНИ.</w:t>
             </w:r>
           </w:p>
           <w:p>
@@ -2929,7 +2851,7 @@
         </w:tc>
         <w:tc>
           <w:tcPr>
-            <w:tcW w:w="7057" w:type="dxa"/>
+            <w:tcW w:w="5781" w:type="dxa"/>
           </w:tcPr>
           <w:p>
             <w:pPr>
@@ -3087,21 +3009,13 @@
                 <w:sz w:val="28"/>
                 <w:szCs w:val="28"/>
               </w:rPr>
-              <w:t>Программа по ритмике</w:t>
-            </w:r>
-            <w:r>
-              <w:rPr>
-                <w:rFonts w:ascii="Times New Roman" w:hAnsi="Times New Roman" w:cs="Times New Roman"/>
-                <w:sz w:val="28"/>
-                <w:szCs w:val="28"/>
-              </w:rPr>
-              <w:t>.</w:t>
-            </w:r>
-          </w:p>
-        </w:tc>
-        <w:tc>
-          <w:tcPr>
-            <w:tcW w:w="7057" w:type="dxa"/>
+              <w:t>Программа по ритмике.</w:t>
+            </w:r>
+          </w:p>
+        </w:tc>
+        <w:tc>
+          <w:tcPr>
+            <w:tcW w:w="5781" w:type="dxa"/>
           </w:tcPr>
           <w:p>
             <w:pPr>
@@ -3134,15 +3048,7 @@
                 <w:sz w:val="24"/>
                 <w:szCs w:val="24"/>
               </w:rPr>
-              <w:t>м</w:t>
-            </w:r>
-            <w:r>
-              <w:rPr>
-                <w:rFonts w:ascii="Times New Roman" w:hAnsi="Times New Roman" w:cs="Times New Roman"/>
-                <w:sz w:val="24"/>
-                <w:szCs w:val="24"/>
-              </w:rPr>
-              <w:t>узыкальное и физическое воспитание.</w:t>
+              <w:t>музыкальное и физическое воспитание.</w:t>
             </w:r>
           </w:p>
           <w:p>
@@ -3221,23 +3127,7 @@
                 <w:sz w:val="28"/>
                 <w:szCs w:val="28"/>
               </w:rPr>
-              <w:t xml:space="preserve"> </w:t>
-            </w:r>
-            <w:r>
-              <w:rPr>
-                <w:rFonts w:ascii="Times New Roman" w:hAnsi="Times New Roman" w:cs="Times New Roman"/>
-                <w:sz w:val="28"/>
-                <w:szCs w:val="28"/>
-              </w:rPr>
-              <w:t>4</w:t>
-            </w:r>
-            <w:r>
-              <w:rPr>
-                <w:rFonts w:ascii="Times New Roman" w:hAnsi="Times New Roman" w:cs="Times New Roman"/>
-                <w:sz w:val="28"/>
-                <w:szCs w:val="28"/>
-              </w:rPr>
-              <w:t>-18 лет.</w:t>
+              <w:t xml:space="preserve"> 4-18 лет.</w:t>
             </w:r>
           </w:p>
         </w:tc>
@@ -3261,7 +3151,6 @@
                 <w:sz w:val="28"/>
                 <w:szCs w:val="28"/>
               </w:rPr>
-              <w:lastRenderedPageBreak/>
               <w:t xml:space="preserve">16. </w:t>
             </w:r>
           </w:p>
@@ -3290,7 +3179,7 @@
         </w:tc>
         <w:tc>
           <w:tcPr>
-            <w:tcW w:w="7057" w:type="dxa"/>
+            <w:tcW w:w="5781" w:type="dxa"/>
           </w:tcPr>
           <w:p>
             <w:pPr>
@@ -3462,7 +3351,7 @@
         </w:tc>
         <w:tc>
           <w:tcPr>
-            <w:tcW w:w="7057" w:type="dxa"/>
+            <w:tcW w:w="5781" w:type="dxa"/>
           </w:tcPr>
           <w:p>
             <w:pPr>
@@ -3655,7 +3544,7 @@
         </w:tc>
         <w:tc>
           <w:tcPr>
-            <w:tcW w:w="7057" w:type="dxa"/>
+            <w:tcW w:w="5781" w:type="dxa"/>
           </w:tcPr>
           <w:p>
             <w:pPr>
@@ -3750,23 +3639,7 @@
                 <w:sz w:val="28"/>
                 <w:szCs w:val="28"/>
               </w:rPr>
-              <w:t xml:space="preserve"> </w:t>
-            </w:r>
-            <w:r>
-              <w:rPr>
-                <w:rFonts w:ascii="Times New Roman" w:hAnsi="Times New Roman" w:cs="Times New Roman"/>
-                <w:sz w:val="28"/>
-                <w:szCs w:val="28"/>
-              </w:rPr>
-              <w:t>10</w:t>
-            </w:r>
-            <w:r>
-              <w:rPr>
-                <w:rFonts w:ascii="Times New Roman" w:hAnsi="Times New Roman" w:cs="Times New Roman"/>
-                <w:sz w:val="28"/>
-                <w:szCs w:val="28"/>
-              </w:rPr>
-              <w:t>-18 лет.</w:t>
+              <w:t xml:space="preserve"> 10-18 лет.</w:t>
             </w:r>
           </w:p>
         </w:tc>
@@ -3854,7 +3727,7 @@
         </w:tc>
         <w:tc>
           <w:tcPr>
-            <w:tcW w:w="7057" w:type="dxa"/>
+            <w:tcW w:w="5781" w:type="dxa"/>
           </w:tcPr>
           <w:p>
             <w:pPr>
@@ -3923,25 +3796,16 @@
                 <w:sz w:val="24"/>
                 <w:szCs w:val="24"/>
               </w:rPr>
-              <w:t>Развитие целенаправленной деятельности, мелкой моторики, эстетического вкуса, работы с различными материалами, в том числе ознакомление с нетрадиционными техниками художественной деятельности.</w:t>
-            </w:r>
-            <w:proofErr w:type="gramStart"/>
-            <w:r>
-              <w:rPr>
-                <w:rFonts w:ascii="Times New Roman" w:hAnsi="Times New Roman" w:cs="Times New Roman"/>
-                <w:sz w:val="24"/>
-                <w:szCs w:val="24"/>
-              </w:rPr>
-              <w:t xml:space="preserve"> </w:t>
-            </w:r>
-            <w:proofErr w:type="gramEnd"/>
-            <w:r>
-              <w:rPr>
-                <w:rFonts w:ascii="Times New Roman" w:hAnsi="Times New Roman" w:cs="Times New Roman"/>
-                <w:sz w:val="24"/>
-                <w:szCs w:val="24"/>
-              </w:rPr>
-              <w:t>Снятие возбуждения, в том числе психомоторного.</w:t>
+              <w:t xml:space="preserve">Развитие целенаправленной деятельности, мелкой моторики, эстетического вкуса, работы с различными материалами, в том числе ознакомление с нетрадиционными техниками художественной </w:t>
+            </w:r>
+            <w:r>
+              <w:rPr>
+                <w:rFonts w:ascii="Times New Roman" w:hAnsi="Times New Roman" w:cs="Times New Roman"/>
+                <w:sz w:val="24"/>
+                <w:szCs w:val="24"/>
+              </w:rPr>
+              <w:lastRenderedPageBreak/>
+              <w:t>деятельности. Снятие возбуждения, в том числе психомоторного.</w:t>
             </w:r>
           </w:p>
           <w:p>
@@ -3991,6 +3855,7 @@
                 <w:sz w:val="28"/>
                 <w:szCs w:val="28"/>
               </w:rPr>
+              <w:lastRenderedPageBreak/>
               <w:t>20.</w:t>
             </w:r>
           </w:p>
@@ -4019,7 +3884,7 @@
         </w:tc>
         <w:tc>
           <w:tcPr>
-            <w:tcW w:w="7057" w:type="dxa"/>
+            <w:tcW w:w="5781" w:type="dxa"/>
           </w:tcPr>
           <w:p>
             <w:pPr>
@@ -4211,7 +4076,7 @@
         </w:tc>
         <w:tc>
           <w:tcPr>
-            <w:tcW w:w="7057" w:type="dxa"/>
+            <w:tcW w:w="5781" w:type="dxa"/>
           </w:tcPr>
           <w:p>
             <w:pPr>
@@ -4381,7 +4246,7 @@
         </w:tc>
         <w:tc>
           <w:tcPr>
-            <w:tcW w:w="7057" w:type="dxa"/>
+            <w:tcW w:w="5781" w:type="dxa"/>
           </w:tcPr>
           <w:p>
             <w:pPr>
@@ -4545,7 +4410,7 @@
         </w:tc>
         <w:tc>
           <w:tcPr>
-            <w:tcW w:w="7057" w:type="dxa"/>
+            <w:tcW w:w="5781" w:type="dxa"/>
           </w:tcPr>
           <w:p>
             <w:pPr>
@@ -4622,15 +4487,7 @@
                 <w:sz w:val="24"/>
                 <w:szCs w:val="24"/>
               </w:rPr>
-              <w:t>проф</w:t>
-            </w:r>
-            <w:r>
-              <w:rPr>
-                <w:rFonts w:ascii="Times New Roman" w:hAnsi="Times New Roman" w:cs="Times New Roman"/>
-                <w:sz w:val="24"/>
-                <w:szCs w:val="24"/>
-              </w:rPr>
-              <w:t>деформаций</w:t>
+              <w:t>профдеформаций</w:t>
             </w:r>
             <w:proofErr w:type="spellEnd"/>
             <w:r>
@@ -4639,179 +4496,30 @@
                 <w:sz w:val="24"/>
                 <w:szCs w:val="24"/>
               </w:rPr>
-              <w:t xml:space="preserve"> еще на стадии приема сотрудника на работу</w:t>
-            </w:r>
-            <w:r>
-              <w:rPr>
-                <w:rFonts w:ascii="Times New Roman" w:hAnsi="Times New Roman" w:cs="Times New Roman"/>
-                <w:sz w:val="24"/>
-                <w:szCs w:val="24"/>
-              </w:rPr>
-              <w:t>.</w:t>
-            </w:r>
-          </w:p>
-          <w:p>
-            <w:pPr>
-              <w:rPr>
-                <w:rFonts w:ascii="Times New Roman" w:hAnsi="Times New Roman" w:cs="Times New Roman"/>
-                <w:sz w:val="28"/>
-                <w:szCs w:val="28"/>
-              </w:rPr>
-            </w:pPr>
-          </w:p>
-        </w:tc>
-      </w:tr>
-      <w:tr>
-        <w:trPr>
-          <w:trHeight w:val="654"/>
-        </w:trPr>
-        <w:tc>
-          <w:tcPr>
-            <w:tcW w:w="10740" w:type="dxa"/>
-            <w:gridSpan w:val="3"/>
-          </w:tcPr>
-          <w:p>
-            <w:pPr>
-              <w:rPr>
-                <w:rFonts w:ascii="Times New Roman" w:hAnsi="Times New Roman" w:cs="Times New Roman"/>
-                <w:sz w:val="28"/>
-                <w:szCs w:val="28"/>
-              </w:rPr>
-            </w:pPr>
-            <w:r>
-              <w:rPr>
-                <w:rFonts w:ascii="Times New Roman" w:hAnsi="Times New Roman" w:cs="Times New Roman"/>
-                <w:sz w:val="28"/>
-                <w:szCs w:val="28"/>
-              </w:rPr>
-              <w:t xml:space="preserve">                Каждый ребенок ежегодно проходит </w:t>
-            </w:r>
-            <w:proofErr w:type="spellStart"/>
-            <w:r>
-              <w:rPr>
-                <w:rFonts w:ascii="Times New Roman" w:hAnsi="Times New Roman" w:cs="Times New Roman"/>
-                <w:sz w:val="28"/>
-                <w:szCs w:val="28"/>
-              </w:rPr>
-              <w:t>медик</w:t>
-            </w:r>
-            <w:proofErr w:type="gramStart"/>
-            <w:r>
-              <w:rPr>
-                <w:rFonts w:ascii="Times New Roman" w:hAnsi="Times New Roman" w:cs="Times New Roman"/>
-                <w:sz w:val="28"/>
-                <w:szCs w:val="28"/>
-              </w:rPr>
-              <w:t>о</w:t>
-            </w:r>
-            <w:proofErr w:type="spellEnd"/>
-            <w:r>
-              <w:rPr>
-                <w:rFonts w:ascii="Times New Roman" w:hAnsi="Times New Roman" w:cs="Times New Roman"/>
-                <w:sz w:val="28"/>
-                <w:szCs w:val="28"/>
-              </w:rPr>
-              <w:t>-</w:t>
-            </w:r>
-            <w:proofErr w:type="gramEnd"/>
-            <w:r>
-              <w:rPr>
-                <w:rFonts w:ascii="Times New Roman" w:hAnsi="Times New Roman" w:cs="Times New Roman"/>
-                <w:sz w:val="28"/>
-                <w:szCs w:val="28"/>
-              </w:rPr>
-              <w:t xml:space="preserve"> </w:t>
-            </w:r>
-            <w:proofErr w:type="spellStart"/>
-            <w:r>
-              <w:rPr>
-                <w:rFonts w:ascii="Times New Roman" w:hAnsi="Times New Roman" w:cs="Times New Roman"/>
-                <w:sz w:val="28"/>
-                <w:szCs w:val="28"/>
-              </w:rPr>
-              <w:t>психолого</w:t>
-            </w:r>
-            <w:proofErr w:type="spellEnd"/>
-            <w:r>
-              <w:rPr>
-                <w:rFonts w:ascii="Times New Roman" w:hAnsi="Times New Roman" w:cs="Times New Roman"/>
-                <w:sz w:val="28"/>
-                <w:szCs w:val="28"/>
-              </w:rPr>
-              <w:t>- педагогическое обследование, на основании которого составляется Специальная индивидуальная программа развития ребенка (СИПР) и строиться индивидуальная работа специалистов.</w:t>
-            </w:r>
+              <w:t xml:space="preserve"> еще на стадии приема сотрудника на работу.</w:t>
+            </w:r>
+          </w:p>
+          <w:p>
+            <w:pPr>
+              <w:rPr>
+                <w:rFonts w:ascii="Times New Roman" w:hAnsi="Times New Roman" w:cs="Times New Roman"/>
+                <w:sz w:val="28"/>
+                <w:szCs w:val="28"/>
+              </w:rPr>
+            </w:pPr>
           </w:p>
         </w:tc>
       </w:tr>
     </w:tbl>
-    <w:p>
-      <w:pPr>
-        <w:spacing w:after="0"/>
-        <w:rPr>
-          <w:rFonts w:ascii="Times New Roman" w:hAnsi="Times New Roman" w:cs="Times New Roman"/>
-          <w:sz w:val="28"/>
-          <w:szCs w:val="28"/>
-        </w:rPr>
-      </w:pPr>
-    </w:p>
+    <w:p/>
     <w:sectPr>
       <w:pgSz w:w="11906" w:h="16838"/>
-      <w:pgMar w:top="851" w:right="850" w:bottom="1134" w:left="567" w:header="708" w:footer="708" w:gutter="0"/>
+      <w:pgMar w:top="1134" w:right="1416" w:bottom="1134" w:left="1701" w:header="708" w:footer="708" w:gutter="0"/>
       <w:cols w:space="708"/>
       <w:docGrid w:linePitch="360"/>
     </w:sectPr>
   </w:body>
 </w:document>
-</file>
-
-<file path=word/endnotes.xml><?xml version="1.0" encoding="utf-8"?>
-<w:endnotes xmlns:ve="http://schemas.openxmlformats.org/markup-compatibility/2006" xmlns:o="urn:schemas-microsoft-com:office:office" xmlns:r="http://schemas.openxmlformats.org/officeDocument/2006/relationships" xmlns:m="http://schemas.openxmlformats.org/officeDocument/2006/math" xmlns:v="urn:schemas-microsoft-com:vml" xmlns:wp="http://schemas.openxmlformats.org/drawingml/2006/wordprocessingDrawing" xmlns:w10="urn:schemas-microsoft-com:office:word" xmlns:w="http://schemas.openxmlformats.org/wordprocessingml/2006/main" xmlns:wne="http://schemas.microsoft.com/office/word/2006/wordml">
-  <w:endnote w:type="separator" w:id="-1">
-    <w:p>
-      <w:pPr>
-        <w:spacing w:after="0" w:line="240" w:lineRule="auto"/>
-      </w:pPr>
-      <w:r>
-        <w:separator/>
-      </w:r>
-    </w:p>
-  </w:endnote>
-  <w:endnote w:type="continuationSeparator" w:id="0">
-    <w:p>
-      <w:pPr>
-        <w:spacing w:after="0" w:line="240" w:lineRule="auto"/>
-      </w:pPr>
-      <w:r>
-        <w:continuationSeparator/>
-      </w:r>
-    </w:p>
-  </w:endnote>
-</w:endnotes>
-</file>
-
-<file path=word/footnotes.xml><?xml version="1.0" encoding="utf-8"?>
-<w:footnotes xmlns:ve="http://schemas.openxmlformats.org/markup-compatibility/2006" xmlns:o="urn:schemas-microsoft-com:office:office" xmlns:r="http://schemas.openxmlformats.org/officeDocument/2006/relationships" xmlns:m="http://schemas.openxmlformats.org/officeDocument/2006/math" xmlns:v="urn:schemas-microsoft-com:vml" xmlns:wp="http://schemas.openxmlformats.org/drawingml/2006/wordprocessingDrawing" xmlns:w10="urn:schemas-microsoft-com:office:word" xmlns:w="http://schemas.openxmlformats.org/wordprocessingml/2006/main" xmlns:wne="http://schemas.microsoft.com/office/word/2006/wordml">
-  <w:footnote w:type="separator" w:id="-1">
-    <w:p>
-      <w:pPr>
-        <w:spacing w:after="0" w:line="240" w:lineRule="auto"/>
-      </w:pPr>
-      <w:r>
-        <w:separator/>
-      </w:r>
-    </w:p>
-  </w:footnote>
-  <w:footnote w:type="continuationSeparator" w:id="0">
-    <w:p>
-      <w:pPr>
-        <w:spacing w:after="0" w:line="240" w:lineRule="auto"/>
-      </w:pPr>
-      <w:r>
-        <w:continuationSeparator/>
-      </w:r>
-    </w:p>
-  </w:footnote>
-</w:footnotes>
 </file>
 
 <file path=word/styles.xml><?xml version="1.0" encoding="utf-8"?>
@@ -4973,7 +4681,7 @@
   <w:style w:type="paragraph" w:default="1" w:styleId="a">
     <w:name w:val="Normal"/>
     <w:qFormat/>
-    <w:rsid w:val="00290750"/>
+    <w:rsid w:val="0036348D"/>
   </w:style>
   <w:style w:type="character" w:default="1" w:styleId="a0">
     <w:name w:val="Default Paragraph Font"/>
@@ -5003,89 +4711,11 @@
     <w:semiHidden/>
     <w:unhideWhenUsed/>
   </w:style>
-  <w:style w:type="paragraph" w:styleId="a3">
-    <w:name w:val="header"/>
-    <w:basedOn w:val="a"/>
-    <w:link w:val="a4"/>
-    <w:uiPriority w:val="99"/>
-    <w:semiHidden/>
-    <w:unhideWhenUsed/>
-    <w:rsid w:val="00AE0252"/>
-    <w:pPr>
-      <w:tabs>
-        <w:tab w:val="center" w:pos="4677"/>
-        <w:tab w:val="right" w:pos="9355"/>
-      </w:tabs>
-      <w:spacing w:after="0" w:line="240" w:lineRule="auto"/>
-    </w:pPr>
-  </w:style>
-  <w:style w:type="character" w:customStyle="1" w:styleId="a4">
-    <w:name w:val="Верхний колонтитул Знак"/>
-    <w:basedOn w:val="a0"/>
-    <w:link w:val="a3"/>
-    <w:uiPriority w:val="99"/>
-    <w:semiHidden/>
-    <w:rsid w:val="00AE0252"/>
-  </w:style>
-  <w:style w:type="paragraph" w:styleId="a5">
-    <w:name w:val="footer"/>
-    <w:basedOn w:val="a"/>
-    <w:link w:val="a6"/>
-    <w:uiPriority w:val="99"/>
-    <w:semiHidden/>
-    <w:unhideWhenUsed/>
-    <w:rsid w:val="00AE0252"/>
-    <w:pPr>
-      <w:tabs>
-        <w:tab w:val="center" w:pos="4677"/>
-        <w:tab w:val="right" w:pos="9355"/>
-      </w:tabs>
-      <w:spacing w:after="0" w:line="240" w:lineRule="auto"/>
-    </w:pPr>
-  </w:style>
-  <w:style w:type="character" w:customStyle="1" w:styleId="a6">
-    <w:name w:val="Нижний колонтитул Знак"/>
-    <w:basedOn w:val="a0"/>
-    <w:link w:val="a5"/>
-    <w:uiPriority w:val="99"/>
-    <w:semiHidden/>
-    <w:rsid w:val="00AE0252"/>
-  </w:style>
-  <w:style w:type="paragraph" w:styleId="a7">
-    <w:name w:val="Balloon Text"/>
-    <w:basedOn w:val="a"/>
-    <w:link w:val="a8"/>
-    <w:uiPriority w:val="99"/>
-    <w:semiHidden/>
-    <w:unhideWhenUsed/>
-    <w:rsid w:val="003D45BF"/>
-    <w:pPr>
-      <w:spacing w:after="0" w:line="240" w:lineRule="auto"/>
-    </w:pPr>
-    <w:rPr>
-      <w:rFonts w:ascii="Tahoma" w:hAnsi="Tahoma" w:cs="Tahoma"/>
-      <w:sz w:val="16"/>
-      <w:szCs w:val="16"/>
-    </w:rPr>
-  </w:style>
-  <w:style w:type="character" w:customStyle="1" w:styleId="a8">
-    <w:name w:val="Текст выноски Знак"/>
-    <w:basedOn w:val="a0"/>
-    <w:link w:val="a7"/>
-    <w:uiPriority w:val="99"/>
-    <w:semiHidden/>
-    <w:rsid w:val="003D45BF"/>
-    <w:rPr>
-      <w:rFonts w:ascii="Tahoma" w:hAnsi="Tahoma" w:cs="Tahoma"/>
-      <w:sz w:val="16"/>
-      <w:szCs w:val="16"/>
-    </w:rPr>
-  </w:style>
-  <w:style w:type="table" w:styleId="a9">
+  <w:style w:type="table" w:styleId="a3">
     <w:name w:val="Table Grid"/>
     <w:basedOn w:val="a1"/>
     <w:uiPriority w:val="59"/>
-    <w:rsid w:val="00364DD8"/>
+    <w:rsid w:val="0036348D"/>
     <w:pPr>
       <w:spacing w:after="0" w:line="240" w:lineRule="auto"/>
     </w:pPr>

</xml_diff>